<commit_message>
add font and email
</commit_message>
<xml_diff>
--- a/resume.docx
+++ b/resume.docx
@@ -545,6 +545,7 @@
                 <w:szCs w:val="20"/>
               </w:rPr>
             </w:pPr>
+            <w:proofErr w:type="spellStart"/>
             <w:r>
               <w:rPr>
                 <w:b/>
@@ -552,7 +553,17 @@
                 <w:sz w:val="20"/>
                 <w:szCs w:val="20"/>
               </w:rPr>
-              <w:t>FreeCodeCamp Certifications:</w:t>
+              <w:t>FreeCodeCamp</w:t>
+            </w:r>
+            <w:proofErr w:type="spellEnd"/>
+            <w:r>
+              <w:rPr>
+                <w:b/>
+                <w:bCs/>
+                <w:sz w:val="20"/>
+                <w:szCs w:val="20"/>
+              </w:rPr>
+              <w:t xml:space="preserve"> Certifications:</w:t>
             </w:r>
           </w:p>
           <w:p>
@@ -765,31 +776,36 @@
                 <w:sz w:val="20"/>
                 <w:szCs w:val="20"/>
               </w:rPr>
-              <w:t>Machine learning and computer vision research</w:t>
-            </w:r>
-          </w:p>
-          <w:p>
-            <w:pPr>
-              <w:pStyle w:val="TextRight"/>
-              <w:spacing w:line="276" w:lineRule="auto"/>
-              <w:rPr>
-                <w:sz w:val="20"/>
-                <w:szCs w:val="20"/>
-              </w:rPr>
-            </w:pPr>
-            <w:r>
-              <w:rPr>
-                <w:sz w:val="20"/>
-                <w:szCs w:val="20"/>
-              </w:rPr>
-              <w:t>doi:</w:t>
-            </w:r>
-            <w:r>
-              <w:rPr>
-                <w:sz w:val="20"/>
-                <w:szCs w:val="20"/>
-              </w:rPr>
-              <w:t xml:space="preserve"> 10.1109/IET-ICETA56553.2022.9971659</w:t>
+              <w:t xml:space="preserve">Machine learning and computer vision </w:t>
+            </w:r>
+            <w:proofErr w:type="gramStart"/>
+            <w:r>
+              <w:rPr>
+                <w:sz w:val="20"/>
+                <w:szCs w:val="20"/>
+              </w:rPr>
+              <w:t>research</w:t>
+            </w:r>
+            <w:proofErr w:type="gramEnd"/>
+          </w:p>
+          <w:p>
+            <w:pPr>
+              <w:spacing w:line="276" w:lineRule="auto"/>
+              <w:rPr>
+                <w:rFonts w:cs="Times New Roman (Body CS)"/>
+                <w:color w:val="404040" w:themeColor="text1" w:themeTint="BF"/>
+                <w:sz w:val="20"/>
+                <w:szCs w:val="20"/>
+              </w:rPr>
+            </w:pPr>
+            <w:r>
+              <w:rPr>
+                <w:rFonts w:cs="Times New Roman (Body CS)"/>
+                <w:color w:val="404040" w:themeColor="text1" w:themeTint="BF"/>
+                <w:sz w:val="20"/>
+                <w:szCs w:val="20"/>
+              </w:rPr>
+              <w:t>https://doi.org/10.1109/IET-ICETA56553.2022.9971659</w:t>
             </w:r>
           </w:p>
           <w:p>
@@ -805,6 +821,7 @@
                 <w:szCs w:val="20"/>
               </w:rPr>
             </w:pPr>
+            <w:proofErr w:type="spellStart"/>
             <w:r>
               <w:rPr>
                 <w:b/>
@@ -815,6 +832,7 @@
               </w:rPr>
               <w:t>MathILy</w:t>
             </w:r>
+            <w:proofErr w:type="spellEnd"/>
             <w:r>
               <w:rPr>
                 <w:i w:val="0"/>
@@ -856,8 +874,33 @@
                 <w:sz w:val="20"/>
                 <w:szCs w:val="20"/>
               </w:rPr>
-              <w:t>Attended 2022 MathILy summer camp, practiced rigorous proof writing and mathematical thinking</w:t>
-            </w:r>
+              <w:t xml:space="preserve">Attended 2022 </w:t>
+            </w:r>
+            <w:proofErr w:type="spellStart"/>
+            <w:r>
+              <w:rPr>
+                <w:sz w:val="20"/>
+                <w:szCs w:val="20"/>
+              </w:rPr>
+              <w:t>MathILy</w:t>
+            </w:r>
+            <w:proofErr w:type="spellEnd"/>
+            <w:r>
+              <w:rPr>
+                <w:sz w:val="20"/>
+                <w:szCs w:val="20"/>
+              </w:rPr>
+              <w:t xml:space="preserve"> summer camp, practiced rigorous proof writing and mathematical </w:t>
+            </w:r>
+            <w:proofErr w:type="gramStart"/>
+            <w:r>
+              <w:rPr>
+                <w:sz w:val="20"/>
+                <w:szCs w:val="20"/>
+              </w:rPr>
+              <w:t>thinking</w:t>
+            </w:r>
+            <w:proofErr w:type="gramEnd"/>
           </w:p>
           <w:p>
             <w:pPr>
@@ -922,7 +965,23 @@
                 <w:sz w:val="20"/>
                 <w:szCs w:val="20"/>
               </w:rPr>
-              <w:t>Assistant researcher, worked on particle anomaly detection using a conditional variational autoencoder network (cVAE)</w:t>
+              <w:t>Assistant researcher, worked on particle anomaly detection using a conditional variational autoencoder network (</w:t>
+            </w:r>
+            <w:proofErr w:type="spellStart"/>
+            <w:r>
+              <w:rPr>
+                <w:sz w:val="20"/>
+                <w:szCs w:val="20"/>
+              </w:rPr>
+              <w:t>cVAE</w:t>
+            </w:r>
+            <w:proofErr w:type="spellEnd"/>
+            <w:r>
+              <w:rPr>
+                <w:sz w:val="20"/>
+                <w:szCs w:val="20"/>
+              </w:rPr>
+              <w:t>)</w:t>
             </w:r>
           </w:p>
           <w:p/>
@@ -1182,8 +1241,17 @@
                 <w:sz w:val="20"/>
                 <w:szCs w:val="20"/>
               </w:rPr>
-              <w:t>to build schools</w:t>
-            </w:r>
+              <w:t xml:space="preserve">to build </w:t>
+            </w:r>
+            <w:proofErr w:type="gramStart"/>
+            <w:r>
+              <w:rPr>
+                <w:sz w:val="20"/>
+                <w:szCs w:val="20"/>
+              </w:rPr>
+              <w:t>schools</w:t>
+            </w:r>
+            <w:proofErr w:type="gramEnd"/>
           </w:p>
           <w:p>
             <w:pPr>
@@ -1371,8 +1439,17 @@
                 <w:sz w:val="20"/>
                 <w:szCs w:val="20"/>
               </w:rPr>
-              <w:t>Participate in local youth volunteer program in conjunction with city government</w:t>
-            </w:r>
+              <w:t xml:space="preserve">Participate in local youth volunteer program in conjunction with city </w:t>
+            </w:r>
+            <w:proofErr w:type="gramStart"/>
+            <w:r>
+              <w:rPr>
+                <w:sz w:val="20"/>
+                <w:szCs w:val="20"/>
+              </w:rPr>
+              <w:t>government</w:t>
+            </w:r>
+            <w:proofErr w:type="gramEnd"/>
           </w:p>
           <w:p>
             <w:pPr>
@@ -2477,10 +2554,12 @@
     <w:rsidRoot w:val="0082337A"/>
     <w:rsid w:val="004308C7"/>
     <w:rsid w:val="0082337A"/>
+    <w:rsid w:val="00974C19"/>
     <w:rsid w:val="009D4E4D"/>
     <w:rsid w:val="00AD67C8"/>
     <w:rsid w:val="00B075BB"/>
     <w:rsid w:val="00B761F9"/>
+    <w:rsid w:val="00BD0A36"/>
     <w:rsid w:val="00C23B26"/>
     <w:rsid w:val="00D8144C"/>
     <w:rsid w:val="00DA2A0F"/>
@@ -2941,9 +3020,6 @@
       <w:color w:val="5B9BD5" w:themeColor="accent5"/>
     </w:rPr>
   </w:style>
-  <w:style w:type="paragraph" w:customStyle="1" w:styleId="6EF1B556DA5843089041E10CB9B469F1">
-    <w:name w:val="6EF1B556DA5843089041E10CB9B469F1"/>
-  </w:style>
   <w:style w:type="paragraph" w:customStyle="1" w:styleId="CEAE4D76EDD445A7B2A9246AB2E58F45">
     <w:name w:val="CEAE4D76EDD445A7B2A9246AB2E58F45"/>
     <w:rsid w:val="00DA2A0F"/>

</xml_diff>